<commit_message>
feat first chapter kind of end
</commit_message>
<xml_diff>
--- a/essay/First_chapter.docx
+++ b/essay/First_chapter.docx
@@ -3922,15 +3922,7 @@
           <w:szCs w:val="24"/>
         </w:rPr>
         <w:lastRenderedPageBreak/>
-        <w:t>Unified Modeling Language</w:t>
-      </w:r>
-      <w:r>
-        <w:rPr>
-          <w:rFonts w:ascii="Times New Roman" w:hAnsi="Times New Roman" w:cs="Times New Roman"/>
-          <w:sz w:val="24"/>
-          <w:szCs w:val="24"/>
-        </w:rPr>
-        <w:t xml:space="preserve"> czyli w skrócie UML jest Z</w:t>
+        <w:t>Unified Modeling Language czyli w skrócie UML jest Z</w:t>
       </w:r>
       <w:r>
         <w:rPr>
@@ -4024,7 +4016,23 @@
           <w:sz w:val="24"/>
           <w:szCs w:val="24"/>
         </w:rPr>
-        <w:t>prywatny oraz „~” oznaczający składnik dostępny w obrębie projektu.</w:t>
+        <w:t>prywatny oraz „~” oznaczający składnik dostępny w obrębie projektu</w:t>
+      </w:r>
+      <w:r>
+        <w:rPr>
+          <w:rFonts w:ascii="Times New Roman" w:hAnsi="Times New Roman" w:cs="Times New Roman"/>
+          <w:sz w:val="24"/>
+          <w:szCs w:val="24"/>
+        </w:rPr>
+        <w:t xml:space="preserve"> (package)</w:t>
+      </w:r>
+      <w:r>
+        <w:rPr>
+          <w:rFonts w:ascii="Times New Roman" w:hAnsi="Times New Roman" w:cs="Times New Roman"/>
+          <w:sz w:val="24"/>
+          <w:szCs w:val="24"/>
+        </w:rPr>
+        <w:t>.</w:t>
       </w:r>
       <w:r>
         <w:rPr>
@@ -4034,6 +4042,221 @@
           <w:szCs w:val="24"/>
         </w:rPr>
         <w:footnoteReference w:id="26"/>
+      </w:r>
+    </w:p>
+    <w:p>
+      <w:pPr>
+        <w:spacing w:after="0" w:line="360" w:lineRule="auto"/>
+        <w:jc w:val="both"/>
+        <w:rPr>
+          <w:rFonts w:ascii="Times New Roman" w:hAnsi="Times New Roman" w:cs="Times New Roman"/>
+          <w:sz w:val="24"/>
+          <w:szCs w:val="24"/>
+        </w:rPr>
+      </w:pPr>
+      <w:r>
+        <w:rPr>
+          <w:rFonts w:ascii="Times New Roman" w:hAnsi="Times New Roman" w:cs="Times New Roman"/>
+          <w:sz w:val="24"/>
+          <w:szCs w:val="24"/>
+        </w:rPr>
+        <w:tab/>
+        <w:t xml:space="preserve">Oznaczenia metod abstrakcyjnych w klasie abstrakcyjnej powinny być wyróżnione kursywą oraz podkreśleniem. Interfejsy są przedstawione podobnie jak klasy, lecz nazwy interfejsów muszą być poprzedzone słowem interface. Implementacja interfejsu w danej klasie jest oznaczona pustym białym grotem strzałki na końcu przerywanej linii, </w:t>
+      </w:r>
+      <w:r>
+        <w:rPr>
+          <w:rFonts w:ascii="Times New Roman" w:hAnsi="Times New Roman" w:cs="Times New Roman"/>
+          <w:sz w:val="24"/>
+          <w:szCs w:val="24"/>
+        </w:rPr>
+        <w:t>a klasa, które implementuje interfejs musi zaimplementować jego metody. Rozważając klasy abstrakcyjne, klasa, która dziedziczy musi implementować abstrakcyjne metody. Diagramy klas UML mają zaletę opisywania związków między klasami. Relację pomiędzy nimi mogą być określone z uwzględnieniem cech krotności, takich jak jeden obiekt, od zera do trzech obiektów, „*” - dowolna ilość obiektów, „3 - *” - od trzech do dowolnej ilości obiektów. Ważnym jest umieszczenie krotności po obu stronach zależności</w:t>
+      </w:r>
+      <w:r>
+        <w:rPr>
+          <w:rFonts w:ascii="Times New Roman" w:hAnsi="Times New Roman" w:cs="Times New Roman"/>
+          <w:sz w:val="24"/>
+          <w:szCs w:val="24"/>
+        </w:rPr>
+        <w:t xml:space="preserve">. Jeśli krotność nie została podana zakłada się, że wynosi jeden. Związki między klasami mogą być zależnościami, agregacjami częściowymi, asocjacjami, agregacjami całkowitymi i dziedziczeniem. Zależność informuje, że klasa musi korzystać z informacji o drugiej i zmiana w jednej klasie może wymagać zmiany w drugiej. Oznaczenia używane w trzech typach „&lt;&lt;call&gt;&gt; dla operacji wywołanych w jednej klasie przez drugą, </w:t>
+      </w:r>
+      <w:r>
+        <w:rPr>
+          <w:rFonts w:ascii="Times New Roman" w:hAnsi="Times New Roman" w:cs="Times New Roman"/>
+          <w:sz w:val="24"/>
+          <w:szCs w:val="24"/>
+        </w:rPr>
+        <w:t>„&lt;&lt;create&gt;&gt;” oznacza, że klasa A jest odpowiedzialna za tworzenie instancji klasy B, „&lt;&lt;instantiate&gt;&gt;” oznacza że, obiekt A jest reprezentacją klasy B, „&lt;&lt;use&gt;&gt;” oznacza, że klasa A wykorzystuje klasę B do realizacji swoich funkcjonalności</w:t>
+      </w:r>
+      <w:r>
+        <w:rPr>
+          <w:rFonts w:ascii="Times New Roman" w:hAnsi="Times New Roman" w:cs="Times New Roman"/>
+          <w:sz w:val="24"/>
+          <w:szCs w:val="24"/>
+        </w:rPr>
+        <w:t xml:space="preserve">. </w:t>
+      </w:r>
+      <w:r>
+        <w:rPr>
+          <w:rFonts w:ascii="Times New Roman" w:hAnsi="Times New Roman" w:cs="Times New Roman"/>
+          <w:sz w:val="24"/>
+          <w:szCs w:val="24"/>
+        </w:rPr>
+        <w:t>Zależność jest najbardziej podstawową relacją, w której jedna klasa czasowo wykorzystuje inną i wie o jej istnieniu. Zmiana w jednej klasie, może powodować wymóg zmiany w drugiej, lecz nie zawsze. Projektowanie diagramu z jak najmniejszą liczbą zależności ułatwia rozbudowę projektu.</w:t>
+      </w:r>
+      <w:r>
+        <w:rPr>
+          <w:rStyle w:val="Odwoanieprzypisudolnego"/>
+          <w:rFonts w:ascii="Times New Roman" w:hAnsi="Times New Roman" w:cs="Times New Roman"/>
+          <w:sz w:val="24"/>
+          <w:szCs w:val="24"/>
+        </w:rPr>
+        <w:footnoteReference w:id="27"/>
+      </w:r>
+    </w:p>
+    <w:p>
+      <w:pPr>
+        <w:spacing w:after="0" w:line="360" w:lineRule="auto"/>
+        <w:jc w:val="both"/>
+        <w:rPr>
+          <w:rFonts w:ascii="Times New Roman" w:hAnsi="Times New Roman" w:cs="Times New Roman"/>
+          <w:sz w:val="24"/>
+          <w:szCs w:val="24"/>
+        </w:rPr>
+      </w:pPr>
+      <w:r>
+        <w:rPr>
+          <w:rFonts w:ascii="Times New Roman" w:hAnsi="Times New Roman" w:cs="Times New Roman"/>
+          <w:sz w:val="24"/>
+          <w:szCs w:val="24"/>
+        </w:rPr>
+        <w:tab/>
+      </w:r>
+      <w:r>
+        <w:rPr>
+          <w:rFonts w:ascii="Times New Roman" w:hAnsi="Times New Roman" w:cs="Times New Roman"/>
+          <w:sz w:val="24"/>
+          <w:szCs w:val="24"/>
+        </w:rPr>
+        <w:t>Diagram klas obejmuje zbiór interfejsów, klas i kooperacji oraz powiązania między nimi. Diagram ten służy do opisywania struktury systemu, skupiając się głownie na relacjach między klasami z pominięciem innych szczegółów. Rozważając bardziej skomplikowane systemy, nie wszystkie elementy muszą być przedstawione na jednym diagramie. Kompletny model systemu jest efektem połączenia wszystkich diagramów, wraz z ich elementami oraz relacjami. Wybranie konkretnych klas do uwzględnienia na diagramie jest świadomym procesem, zależnym od analizy i projektowania systemu.</w:t>
+      </w:r>
+      <w:r>
+        <w:rPr>
+          <w:rStyle w:val="Odwoanieprzypisudolnego"/>
+          <w:rFonts w:ascii="Times New Roman" w:hAnsi="Times New Roman" w:cs="Times New Roman"/>
+          <w:sz w:val="24"/>
+          <w:szCs w:val="24"/>
+        </w:rPr>
+        <w:footnoteReference w:id="28"/>
+      </w:r>
+      <w:r>
+        <w:rPr>
+          <w:rFonts w:ascii="Times New Roman" w:hAnsi="Times New Roman" w:cs="Times New Roman"/>
+          <w:sz w:val="24"/>
+          <w:szCs w:val="24"/>
+        </w:rPr>
+        <w:tab/>
+      </w:r>
+      <w:r>
+        <w:rPr>
+          <w:rFonts w:ascii="Times New Roman" w:hAnsi="Times New Roman" w:cs="Times New Roman"/>
+          <w:sz w:val="24"/>
+          <w:szCs w:val="24"/>
+        </w:rPr>
+        <w:tab/>
+      </w:r>
+      <w:r>
+        <w:rPr>
+          <w:rFonts w:ascii="Times New Roman" w:hAnsi="Times New Roman" w:cs="Times New Roman"/>
+          <w:sz w:val="24"/>
+          <w:szCs w:val="24"/>
+        </w:rPr>
+        <w:tab/>
+      </w:r>
+      <w:r>
+        <w:rPr>
+          <w:rFonts w:ascii="Times New Roman" w:hAnsi="Times New Roman" w:cs="Times New Roman"/>
+          <w:sz w:val="24"/>
+          <w:szCs w:val="24"/>
+        </w:rPr>
+        <w:tab/>
+      </w:r>
+      <w:r>
+        <w:rPr>
+          <w:rFonts w:ascii="Times New Roman" w:hAnsi="Times New Roman" w:cs="Times New Roman"/>
+          <w:sz w:val="24"/>
+          <w:szCs w:val="24"/>
+        </w:rPr>
+        <w:tab/>
+      </w:r>
+      <w:r>
+        <w:rPr>
+          <w:rFonts w:ascii="Times New Roman" w:hAnsi="Times New Roman" w:cs="Times New Roman"/>
+          <w:sz w:val="24"/>
+          <w:szCs w:val="24"/>
+        </w:rPr>
+        <w:t xml:space="preserve">Diagram przypadków użycia (z ang. use case diagram) jest narzędziem służącym do </w:t>
+      </w:r>
+      <w:r>
+        <w:rPr>
+          <w:rFonts w:ascii="Times New Roman" w:hAnsi="Times New Roman" w:cs="Times New Roman"/>
+          <w:sz w:val="24"/>
+          <w:szCs w:val="24"/>
+        </w:rPr>
+        <w:lastRenderedPageBreak/>
+        <w:t xml:space="preserve">przedstawienia funkcjonalności systemu oraz jego relacji z otoczeniem, zawierając interakcje między użytkownikami korzystającymi z systemu oraz usług widocznych z zewnątrz. Pełni kluczową rolę w projektowaniu systemu składając się z różnych elementów. Opisuje funkcjonalności oraz otoczenie systemu. Przypadki użycia stanowią scenariusze związane z celami użytkowników, definiując oczekiwane zachowania systemu. Istotne są dla analizy systemu i służy jako podstawa do komunikacji między uczestnikami projektu. </w:t>
+      </w:r>
+      <w:r>
+        <w:rPr>
+          <w:rFonts w:ascii="Times New Roman" w:hAnsi="Times New Roman" w:cs="Times New Roman"/>
+          <w:sz w:val="24"/>
+          <w:szCs w:val="24"/>
+        </w:rPr>
+        <w:t>Poszczególny przypadek użycia posiada określone cechy: nazwa, opis, zależności i relacje, przepływ zdarzeń, wymagania specjalne oraz początkowe i końcowe, diagramy aktywności. Kluczowym elementem jest przepływ zdarzeń to znaczy sekwencja czynności potrzebnych do osiągnięcia funkcjonalności opisanej w danym przypadku użycia.</w:t>
+      </w:r>
+      <w:r>
+        <w:rPr>
+          <w:rStyle w:val="Odwoanieprzypisudolnego"/>
+          <w:rFonts w:ascii="Times New Roman" w:hAnsi="Times New Roman" w:cs="Times New Roman"/>
+          <w:sz w:val="24"/>
+          <w:szCs w:val="24"/>
+        </w:rPr>
+        <w:footnoteReference w:id="29"/>
+      </w:r>
+    </w:p>
+    <w:p>
+      <w:pPr>
+        <w:spacing w:after="0" w:line="360" w:lineRule="auto"/>
+        <w:jc w:val="both"/>
+        <w:rPr>
+          <w:rFonts w:ascii="Times New Roman" w:hAnsi="Times New Roman" w:cs="Times New Roman"/>
+          <w:sz w:val="24"/>
+          <w:szCs w:val="24"/>
+        </w:rPr>
+      </w:pPr>
+      <w:r>
+        <w:rPr>
+          <w:rFonts w:ascii="Times New Roman" w:hAnsi="Times New Roman" w:cs="Times New Roman"/>
+          <w:sz w:val="24"/>
+          <w:szCs w:val="24"/>
+        </w:rPr>
+        <w:tab/>
+      </w:r>
+      <w:r>
+        <w:rPr>
+          <w:rFonts w:ascii="Times New Roman" w:hAnsi="Times New Roman" w:cs="Times New Roman"/>
+          <w:sz w:val="24"/>
+          <w:szCs w:val="24"/>
+        </w:rPr>
+        <w:t>Podsumowując tworzenie modeli UML służy temu, by lepiej zrozumieć potrzeby klienta i przedstawić działanie programu w sposób zrozumiały dla wszystkich zaangażowanych. Diagramy umożliwiając opisanie zasada funkcjonowania aplikacji oraz prezentując aplikacje graficznie co pomaga w analizie systemu z różnych perspektyw. Modelowanie w języku UML pozwala projektowanie aplikacji już we wczesnych fazach tworzenia projektu, co umożliwia łatwe rozszerzenie jej o nowe funkcjonalności w przyszłości. Model UML jest przydatny przy większych projektach, pozwalając programistom na zrozumienie sposobu implementacji oraz działania systemu. Mimo iż że nie jest to język programowania graficznego, modele UML mogą być powiązane z różnymi językami programowania, co ułatwia przeniesienie projektu do konkretnej technologii, na przykład w formie tabel w bazie danych.</w:t>
+      </w:r>
+      <w:r>
+        <w:rPr>
+          <w:rStyle w:val="Odwoanieprzypisudolnego"/>
+          <w:rFonts w:ascii="Times New Roman" w:hAnsi="Times New Roman" w:cs="Times New Roman"/>
+          <w:sz w:val="24"/>
+          <w:szCs w:val="24"/>
+        </w:rPr>
+        <w:footnoteReference w:id="30"/>
       </w:r>
     </w:p>
     <w:sectPr>
@@ -5028,9 +5251,6 @@
     <w:p>
       <w:pPr>
         <w:pStyle w:val="Tekstprzypisudolnego"/>
-        <w:rPr>
-          <w:lang w:val="en-US"/>
-        </w:rPr>
       </w:pPr>
       <w:r>
         <w:rPr>
@@ -5039,16 +5259,7 @@
         <w:footnoteRef/>
       </w:r>
       <w:r>
-        <w:rPr>
-          <w:lang w:val="en-US"/>
-        </w:rPr>
-        <w:t xml:space="preserve"> </w:t>
-      </w:r>
-      <w:r>
-        <w:rPr>
-          <w:lang w:val="en-US"/>
-        </w:rPr>
-        <w:t>Ibidem, s. 80-82</w:t>
+        <w:t xml:space="preserve"> Ibidem, s. 80-82</w:t>
       </w:r>
     </w:p>
   </w:footnote>
@@ -5138,13 +5349,7 @@
         <w:footnoteRef/>
       </w:r>
       <w:r>
-        <w:t xml:space="preserve"> </w:t>
-      </w:r>
-      <w:r>
-        <w:t>Konrad Szynalski, Dawid Różański</w:t>
-      </w:r>
-      <w:r>
-        <w:t xml:space="preserve">, </w:t>
+        <w:t xml:space="preserve"> Konrad Szynalski, Dawid Różański, </w:t>
       </w:r>
       <w:r>
         <w:rPr>
@@ -5181,6 +5386,70 @@
       </w:r>
       <w:r>
         <w:t xml:space="preserve"> Ibidem, s. 32</w:t>
+      </w:r>
+    </w:p>
+  </w:footnote>
+  <w:footnote w:id="27">
+    <w:p>
+      <w:pPr>
+        <w:pStyle w:val="Tekstprzypisudolnego"/>
+      </w:pPr>
+      <w:r>
+        <w:rPr>
+          <w:rStyle w:val="Odwoanieprzypisudolnego"/>
+        </w:rPr>
+        <w:footnoteRef/>
+      </w:r>
+      <w:r>
+        <w:t xml:space="preserve"> Ibidem, s. 32</w:t>
+      </w:r>
+    </w:p>
+  </w:footnote>
+  <w:footnote w:id="28">
+    <w:p>
+      <w:pPr>
+        <w:pStyle w:val="Tekstprzypisudolnego"/>
+      </w:pPr>
+      <w:r>
+        <w:rPr>
+          <w:rStyle w:val="Odwoanieprzypisudolnego"/>
+        </w:rPr>
+        <w:footnoteRef/>
+      </w:r>
+      <w:r>
+        <w:t xml:space="preserve"> Ibidem, s.34</w:t>
+      </w:r>
+    </w:p>
+  </w:footnote>
+  <w:footnote w:id="29">
+    <w:p>
+      <w:pPr>
+        <w:pStyle w:val="Tekstprzypisudolnego"/>
+      </w:pPr>
+      <w:r>
+        <w:rPr>
+          <w:rStyle w:val="Odwoanieprzypisudolnego"/>
+        </w:rPr>
+        <w:footnoteRef/>
+      </w:r>
+      <w:r>
+        <w:t xml:space="preserve"> Ibidem, s. 33-34</w:t>
+      </w:r>
+    </w:p>
+  </w:footnote>
+  <w:footnote w:id="30">
+    <w:p>
+      <w:pPr>
+        <w:pStyle w:val="Tekstprzypisudolnego"/>
+      </w:pPr>
+      <w:r>
+        <w:rPr>
+          <w:rStyle w:val="Odwoanieprzypisudolnego"/>
+        </w:rPr>
+        <w:footnoteRef/>
+      </w:r>
+      <w:r>
+        <w:t xml:space="preserve"> Ibidem, s. 36</w:t>
       </w:r>
     </w:p>
   </w:footnote>
@@ -5993,6 +6262,45 @@
       <w:shd w:val="clear" w:color="auto" w:fill="E1DFDD"/>
     </w:rPr>
   </w:style>
+  <w:style w:type="paragraph" w:styleId="Tekstprzypisukocowego">
+    <w:name w:val="endnote text"/>
+    <w:basedOn w:val="Normalny"/>
+    <w:link w:val="TekstprzypisukocowegoZnak"/>
+    <w:uiPriority w:val="99"/>
+    <w:semiHidden/>
+    <w:unhideWhenUsed/>
+    <w:rsid w:val="005418EF"/>
+    <w:pPr>
+      <w:spacing w:after="0" w:line="240" w:lineRule="auto"/>
+    </w:pPr>
+    <w:rPr>
+      <w:sz w:val="20"/>
+      <w:szCs w:val="20"/>
+    </w:rPr>
+  </w:style>
+  <w:style w:type="character" w:customStyle="1" w:styleId="TekstprzypisukocowegoZnak">
+    <w:name w:val="Tekst przypisu końcowego Znak"/>
+    <w:basedOn w:val="Domylnaczcionkaakapitu"/>
+    <w:link w:val="Tekstprzypisukocowego"/>
+    <w:uiPriority w:val="99"/>
+    <w:semiHidden/>
+    <w:rsid w:val="005418EF"/>
+    <w:rPr>
+      <w:sz w:val="20"/>
+      <w:szCs w:val="20"/>
+    </w:rPr>
+  </w:style>
+  <w:style w:type="character" w:styleId="Odwoanieprzypisukocowego">
+    <w:name w:val="endnote reference"/>
+    <w:basedOn w:val="Domylnaczcionkaakapitu"/>
+    <w:uiPriority w:val="99"/>
+    <w:semiHidden/>
+    <w:unhideWhenUsed/>
+    <w:rsid w:val="005418EF"/>
+    <w:rPr>
+      <w:vertAlign w:val="superscript"/>
+    </w:rPr>
+  </w:style>
 </w:styles>
 </file>
 

</xml_diff>